<commit_message>
First content for documentation
</commit_message>
<xml_diff>
--- a/Documentation/Documentatie.docx
+++ b/Documentation/Documentatie.docx
@@ -4,10 +4,846 @@
   <w:body>
     <w:p>
       <w:pPr>
-        <w:rPr>
-          <w:rFonts w:ascii="Times New Roman" w:hAnsi="Times New Roman" w:cs="Times New Roman"/>
-          <w:sz w:val="24"/>
-          <w:szCs w:val="24"/>
+        <w:pStyle w:val="ListParagraph"/>
+        <w:jc w:val="center"/>
+        <w:rPr>
+          <w:rFonts w:ascii="Times New Roman" w:hAnsi="Times New Roman" w:cs="Times New Roman"/>
+          <w:b/>
+          <w:sz w:val="24"/>
+          <w:szCs w:val="24"/>
+          <w:u w:val="single"/>
+        </w:rPr>
+      </w:pPr>
+      <w:r>
+        <w:rPr>
+          <w:rFonts w:ascii="Times New Roman" w:hAnsi="Times New Roman" w:cs="Times New Roman"/>
+          <w:b/>
+          <w:sz w:val="24"/>
+          <w:szCs w:val="24"/>
+          <w:u w:val="single"/>
+        </w:rPr>
+        <w:t>1.</w:t>
+      </w:r>
+      <w:r>
+        <w:rPr>
+          <w:rFonts w:ascii="Times New Roman" w:hAnsi="Times New Roman" w:cs="Times New Roman"/>
+          <w:b/>
+          <w:sz w:val="24"/>
+          <w:szCs w:val="24"/>
+          <w:u w:val="single"/>
+        </w:rPr>
+        <w:t>Tehnologii</w:t>
+      </w:r>
+    </w:p>
+    <w:p>
+      <w:pPr>
+        <w:rPr>
+          <w:rFonts w:ascii="Times New Roman" w:hAnsi="Times New Roman" w:cs="Times New Roman"/>
+          <w:b/>
+          <w:sz w:val="24"/>
+          <w:szCs w:val="24"/>
+          <w:u w:val="single"/>
+          <w:lang w:val="ro-RO"/>
+        </w:rPr>
+      </w:pPr>
+    </w:p>
+    <w:p>
+      <w:pPr>
+        <w:ind w:firstLine="720"/>
+        <w:jc w:val="center"/>
+        <w:rPr>
+          <w:rFonts w:ascii="Times New Roman" w:hAnsi="Times New Roman" w:cs="Times New Roman"/>
+          <w:b/>
+          <w:sz w:val="24"/>
+          <w:szCs w:val="24"/>
+          <w:u w:val="single"/>
+          <w:lang w:val="ro-RO"/>
+        </w:rPr>
+      </w:pPr>
+      <w:r>
+        <w:rPr>
+          <w:rFonts w:ascii="Times New Roman" w:hAnsi="Times New Roman" w:cs="Times New Roman"/>
+          <w:b/>
+          <w:sz w:val="24"/>
+          <w:szCs w:val="24"/>
+          <w:u w:val="single"/>
+          <w:lang w:val="ro-RO"/>
+        </w:rPr>
+        <w:t>Arduino IDE</w:t>
+      </w:r>
+    </w:p>
+    <w:p>
+      <w:pPr>
+        <w:ind w:firstLine="720"/>
+        <w:jc w:val="both"/>
+        <w:rPr>
+          <w:rFonts w:ascii="Times New Roman" w:hAnsi="Times New Roman" w:cs="Times New Roman"/>
+          <w:sz w:val="24"/>
+          <w:szCs w:val="24"/>
+          <w:lang w:val="ro-RO"/>
+        </w:rPr>
+      </w:pPr>
+    </w:p>
+    <w:p>
+      <w:pPr>
+        <w:ind w:firstLine="720"/>
+        <w:jc w:val="both"/>
+        <w:rPr>
+          <w:rFonts w:ascii="Times New Roman" w:hAnsi="Times New Roman" w:cs="Times New Roman"/>
+          <w:sz w:val="24"/>
+          <w:szCs w:val="24"/>
+          <w:lang w:val="ro-RO"/>
+        </w:rPr>
+      </w:pPr>
+      <w:r>
+        <w:rPr>
+          <w:rFonts w:ascii="Times New Roman" w:hAnsi="Times New Roman" w:cs="Times New Roman"/>
+          <w:sz w:val="24"/>
+          <w:szCs w:val="24"/>
+          <w:lang w:val="ro-RO"/>
+        </w:rPr>
+        <w:t xml:space="preserve">Arduino reprezinta o platforma de dezvoltare ce consta dintr-o placa de circuit care are atasata diversi conectori catalogati drept pini de circuit. Toti acesti pini sunt coordonati de un procesor de tip micro control de tip Atmel. Aceste tipuri de procesoare ruleaza la frecvente joase, cele mai des intalnite ruland cu o frecventa de doar 16 Mhz, executand un singur fir de executie si au la dispozitie doar memorie volatila, care in general nu depasteste dimensiunea de 32 KB. </w:t>
+      </w:r>
+    </w:p>
+    <w:p>
+      <w:pPr>
+        <w:ind w:firstLine="720"/>
+        <w:jc w:val="both"/>
+        <w:rPr>
+          <w:rFonts w:ascii="Times New Roman" w:hAnsi="Times New Roman" w:cs="Times New Roman"/>
+          <w:sz w:val="24"/>
+          <w:szCs w:val="24"/>
+          <w:lang w:val="ro-RO"/>
+        </w:rPr>
+      </w:pPr>
+      <w:r>
+        <w:rPr>
+          <w:rFonts w:ascii="Times New Roman" w:hAnsi="Times New Roman" w:cs="Times New Roman"/>
+          <w:sz w:val="24"/>
+          <w:szCs w:val="24"/>
+          <w:lang w:val="ro-RO"/>
+        </w:rPr>
+        <w:t>Placile de micro control precum Arduino sunt destul de intalnite si foarte populare in randul pasionatilor de proiecte, in special cele de robotica, datorita usurintei de a incepe dezvoltarea pe astfel de platforme.</w:t>
+      </w:r>
+      <w:r>
+        <w:rPr>
+          <w:rFonts w:ascii="Times New Roman" w:hAnsi="Times New Roman" w:cs="Times New Roman"/>
+          <w:sz w:val="24"/>
+          <w:szCs w:val="24"/>
+          <w:lang w:val="ro-RO"/>
+        </w:rPr>
+        <w:t xml:space="preserve"> Acestea pot fi programate pentru diferite obiective precum: citirea valorilor unui senzor de temperatura, aprinderea de lumini ambientale intr-o incapere, sincronizarea motoarelor de pe un sasiu de robot pentru a-l pune in miscare, etc. Ca si limbaj de programare se foloseste o versiune adaptata de C++ peste care sunt integrate librariile de control al tensiunii curentului si distribuirea de curent electric al platformei de dezvoltare. Programele care ruleaza pe astfel de platforme sunt denumite drept schite (din engleza : sketch).</w:t>
+      </w:r>
+    </w:p>
+    <w:p>
+      <w:pPr>
+        <w:ind w:firstLine="720"/>
+        <w:jc w:val="both"/>
+        <w:rPr>
+          <w:rFonts w:ascii="Times New Roman" w:hAnsi="Times New Roman" w:cs="Times New Roman"/>
+          <w:sz w:val="24"/>
+          <w:szCs w:val="24"/>
+          <w:lang w:val="ro-RO"/>
+        </w:rPr>
+      </w:pPr>
+      <w:r>
+        <w:rPr>
+          <w:rFonts w:ascii="Times New Roman" w:hAnsi="Times New Roman" w:cs="Times New Roman"/>
+          <w:sz w:val="24"/>
+          <w:szCs w:val="24"/>
+          <w:lang w:val="ro-RO"/>
+        </w:rPr>
+        <w:t>Pentru integrarea si executarea codului C++ cel mai usor este sa se recurga la folosirea unui IDE (Integrated Development Environment). IDE-ul reprezinta un program software capabil de scrierea, compilarea si executia fisierelor cod, care in general se defineste prin integrarea unui modul de debugging, care faciliteaza descoperirea mult mai usor de catre programator a erorilor create de cod. Platforma Arduino vine insotita de propriul IDE, numit Arduino IDE, care se diferentiaza fata de celelalte IDE-uri. O prima observatie asupra acestui program software o aduce lipsa modulului de debugging, deoarece in ceea ce priveste executia codului, aceasta nu este emulata de IDE, ci este incarcata direct pe platforma de dezvoltare</w:t>
+      </w:r>
+      <w:r>
+        <w:rPr>
+          <w:rFonts w:ascii="Times New Roman" w:hAnsi="Times New Roman" w:cs="Times New Roman"/>
+          <w:sz w:val="24"/>
+          <w:szCs w:val="24"/>
+          <w:lang w:val="ro-RO"/>
+        </w:rPr>
+        <w:t>, iar astfel am prezentat si  cea de-a doua observatie pentru Arduino IDE, reproducerea fizica a executiei schitelor</w:t>
+      </w:r>
+      <w:r>
+        <w:rPr>
+          <w:rFonts w:ascii="Times New Roman" w:hAnsi="Times New Roman" w:cs="Times New Roman"/>
+          <w:sz w:val="24"/>
+          <w:szCs w:val="24"/>
+          <w:lang w:val="ro-RO"/>
+        </w:rPr>
+        <w:t>.</w:t>
+      </w:r>
+    </w:p>
+    <w:p>
+      <w:pPr>
+        <w:ind w:firstLine="720"/>
+        <w:jc w:val="both"/>
+        <w:rPr>
+          <w:rFonts w:ascii="Times New Roman" w:hAnsi="Times New Roman" w:cs="Times New Roman"/>
+          <w:sz w:val="24"/>
+          <w:szCs w:val="24"/>
+          <w:lang w:val="ro-RO"/>
+        </w:rPr>
+      </w:pPr>
+    </w:p>
+    <w:p>
+      <w:pPr>
+        <w:ind w:firstLine="720"/>
+        <w:jc w:val="center"/>
+        <w:rPr>
+          <w:rFonts w:ascii="Times New Roman" w:hAnsi="Times New Roman" w:cs="Times New Roman"/>
+          <w:b/>
+          <w:sz w:val="24"/>
+          <w:szCs w:val="24"/>
+          <w:u w:val="single"/>
+          <w:lang w:val="ro-RO"/>
+        </w:rPr>
+      </w:pPr>
+      <w:r>
+        <w:rPr>
+          <w:rFonts w:ascii="Times New Roman" w:hAnsi="Times New Roman" w:cs="Times New Roman"/>
+          <w:b/>
+          <w:sz w:val="24"/>
+          <w:szCs w:val="24"/>
+          <w:u w:val="single"/>
+          <w:lang w:val="ro-RO"/>
+        </w:rPr>
+        <w:t>Python si Raspberry Pi</w:t>
+      </w:r>
+    </w:p>
+    <w:p>
+      <w:pPr>
+        <w:ind w:firstLine="720"/>
+        <w:jc w:val="both"/>
+        <w:rPr>
+          <w:rFonts w:ascii="Times New Roman" w:hAnsi="Times New Roman" w:cs="Times New Roman"/>
+          <w:sz w:val="24"/>
+          <w:szCs w:val="24"/>
+          <w:lang w:val="ro-RO"/>
+        </w:rPr>
+      </w:pPr>
+    </w:p>
+    <w:p>
+      <w:pPr>
+        <w:ind w:firstLine="720"/>
+        <w:jc w:val="both"/>
+        <w:rPr>
+          <w:rFonts w:ascii="Times New Roman" w:hAnsi="Times New Roman" w:cs="Times New Roman"/>
+          <w:sz w:val="24"/>
+          <w:szCs w:val="24"/>
+          <w:lang w:val="ro-RO"/>
+        </w:rPr>
+      </w:pPr>
+      <w:r>
+        <w:rPr>
+          <w:rFonts w:ascii="Times New Roman" w:hAnsi="Times New Roman" w:cs="Times New Roman"/>
+          <w:sz w:val="24"/>
+          <w:szCs w:val="24"/>
+          <w:lang w:val="ro-RO"/>
+        </w:rPr>
+        <w:t>Python este un limbaj de programare de nivel inalt, interpretabil care se prezinta ca o invelitoare peste C/C++ avand ca prim beneficiu rapiditatea crescuta</w:t>
+      </w:r>
+      <w:r>
+        <w:rPr>
+          <w:rFonts w:ascii="Times New Roman" w:hAnsi="Times New Roman" w:cs="Times New Roman"/>
+          <w:sz w:val="24"/>
+          <w:szCs w:val="24"/>
+          <w:lang w:val="ro-RO"/>
+        </w:rPr>
+        <w:t xml:space="preserve">, dar si usurinta sporita, fata </w:t>
+      </w:r>
+      <w:r>
+        <w:rPr>
+          <w:rFonts w:ascii="Times New Roman" w:hAnsi="Times New Roman" w:cs="Times New Roman"/>
+          <w:sz w:val="24"/>
+          <w:szCs w:val="24"/>
+          <w:lang w:val="ro-RO"/>
+        </w:rPr>
+        <w:t>de</w:t>
+      </w:r>
+      <w:r>
+        <w:rPr>
+          <w:rFonts w:ascii="Times New Roman" w:hAnsi="Times New Roman" w:cs="Times New Roman"/>
+          <w:sz w:val="24"/>
+          <w:szCs w:val="24"/>
+          <w:lang w:val="ro-RO"/>
+        </w:rPr>
+        <w:t xml:space="preserve"> limbajele de programare C si</w:t>
+      </w:r>
+      <w:r>
+        <w:rPr>
+          <w:rFonts w:ascii="Times New Roman" w:hAnsi="Times New Roman" w:cs="Times New Roman"/>
+          <w:sz w:val="24"/>
+          <w:szCs w:val="24"/>
+          <w:lang w:val="ro-RO"/>
+        </w:rPr>
+        <w:t xml:space="preserve"> C++</w:t>
+      </w:r>
+      <w:r>
+        <w:rPr>
+          <w:rFonts w:ascii="Times New Roman" w:hAnsi="Times New Roman" w:cs="Times New Roman"/>
+          <w:sz w:val="24"/>
+          <w:szCs w:val="24"/>
+          <w:lang w:val="ro-RO"/>
+        </w:rPr>
+        <w:t>, in ceea ce priveste</w:t>
+      </w:r>
+      <w:r>
+        <w:rPr>
+          <w:rFonts w:ascii="Times New Roman" w:hAnsi="Times New Roman" w:cs="Times New Roman"/>
+          <w:sz w:val="24"/>
+          <w:szCs w:val="24"/>
+          <w:lang w:val="ro-RO"/>
+        </w:rPr>
+        <w:t xml:space="preserve"> dezvoltare</w:t>
+      </w:r>
+      <w:r>
+        <w:rPr>
+          <w:rFonts w:ascii="Times New Roman" w:hAnsi="Times New Roman" w:cs="Times New Roman"/>
+          <w:sz w:val="24"/>
+          <w:szCs w:val="24"/>
+          <w:lang w:val="ro-RO"/>
+        </w:rPr>
+        <w:t>a</w:t>
+      </w:r>
+      <w:r>
+        <w:rPr>
+          <w:rFonts w:ascii="Times New Roman" w:hAnsi="Times New Roman" w:cs="Times New Roman"/>
+          <w:sz w:val="24"/>
+          <w:szCs w:val="24"/>
+          <w:lang w:val="ro-RO"/>
+        </w:rPr>
+        <w:t xml:space="preserve"> de produse software. </w:t>
+      </w:r>
+      <w:r>
+        <w:rPr>
+          <w:rFonts w:ascii="Times New Roman" w:hAnsi="Times New Roman" w:cs="Times New Roman"/>
+          <w:sz w:val="24"/>
+          <w:szCs w:val="24"/>
+          <w:lang w:val="ro-RO"/>
+        </w:rPr>
+        <w:t>Desi mosteneste capacitatile limbajului C, acesta in configuratie de baza nu permite manipularea memoriei la nivelul la care poate fi facut in C, astfel fiind demonstrata siguranta la nivel de executie a programelor.</w:t>
+      </w:r>
+    </w:p>
+    <w:p>
+      <w:pPr>
+        <w:ind w:firstLine="720"/>
+        <w:jc w:val="both"/>
+        <w:rPr>
+          <w:rFonts w:ascii="Times New Roman" w:hAnsi="Times New Roman" w:cs="Times New Roman"/>
+          <w:sz w:val="24"/>
+          <w:szCs w:val="24"/>
+          <w:lang w:val="ro-RO"/>
+        </w:rPr>
+      </w:pPr>
+      <w:r>
+        <w:rPr>
+          <w:rFonts w:ascii="Times New Roman" w:hAnsi="Times New Roman" w:cs="Times New Roman"/>
+          <w:sz w:val="24"/>
+          <w:szCs w:val="24"/>
+          <w:lang w:val="ro-RO"/>
+        </w:rPr>
+        <w:t xml:space="preserve">Raspberry Pi reprezinta o platforma de dezvoltare mult mai complexa si mai capabila decat Arduino, aceasta comportandu-se ca un computer cu specificatii de nivel scazut, fiind incadrat in </w:t>
+      </w:r>
+      <w:r>
+        <w:rPr>
+          <w:rFonts w:ascii="Times New Roman" w:hAnsi="Times New Roman" w:cs="Times New Roman"/>
+          <w:sz w:val="24"/>
+          <w:szCs w:val="24"/>
+          <w:lang w:val="ro-RO"/>
+        </w:rPr>
+        <w:lastRenderedPageBreak/>
+        <w:t xml:space="preserve">categoria de sisteme embeduite. Modelul folosit in dezvoltarea proiectului de licenta este versiunea 3 model B care vine in configuratie cu un procesor quad-core de 1.2 GHz si 1 GB RAM. Sistemul de operare de pe acest mini computer este o versiune embeduita numita Raspbian OS, ce ruleaza pe 32 de biti. </w:t>
+      </w:r>
+    </w:p>
+    <w:p>
+      <w:pPr>
+        <w:ind w:firstLine="720"/>
+        <w:jc w:val="center"/>
+        <w:rPr>
+          <w:rFonts w:ascii="Times New Roman" w:hAnsi="Times New Roman" w:cs="Times New Roman"/>
+          <w:b/>
+          <w:sz w:val="24"/>
+          <w:szCs w:val="24"/>
+          <w:u w:val="single"/>
+          <w:lang w:val="ro-RO"/>
+        </w:rPr>
+      </w:pPr>
+    </w:p>
+    <w:p>
+      <w:pPr>
+        <w:ind w:firstLine="720"/>
+        <w:jc w:val="center"/>
+        <w:rPr>
+          <w:rFonts w:ascii="Times New Roman" w:hAnsi="Times New Roman" w:cs="Times New Roman"/>
+          <w:b/>
+          <w:sz w:val="24"/>
+          <w:szCs w:val="24"/>
+          <w:u w:val="single"/>
+          <w:lang w:val="ro-RO"/>
+        </w:rPr>
+      </w:pPr>
+      <w:r>
+        <w:rPr>
+          <w:rFonts w:ascii="Times New Roman" w:hAnsi="Times New Roman" w:cs="Times New Roman"/>
+          <w:b/>
+          <w:sz w:val="24"/>
+          <w:szCs w:val="24"/>
+          <w:u w:val="single"/>
+          <w:lang w:val="ro-RO"/>
+        </w:rPr>
+        <w:t>PHP</w:t>
+      </w:r>
+      <w:r>
+        <w:rPr>
+          <w:rFonts w:ascii="Times New Roman" w:hAnsi="Times New Roman" w:cs="Times New Roman"/>
+          <w:b/>
+          <w:sz w:val="24"/>
+          <w:szCs w:val="24"/>
+          <w:u w:val="single"/>
+          <w:lang w:val="ro-RO"/>
+        </w:rPr>
+        <w:t xml:space="preserve"> peste</w:t>
+      </w:r>
+      <w:r>
+        <w:rPr>
+          <w:rFonts w:ascii="Times New Roman" w:hAnsi="Times New Roman" w:cs="Times New Roman"/>
+          <w:b/>
+          <w:sz w:val="24"/>
+          <w:szCs w:val="24"/>
+          <w:u w:val="single"/>
+          <w:lang w:val="ro-RO"/>
+        </w:rPr>
+        <w:t xml:space="preserve"> HTML si CSS</w:t>
+      </w:r>
+    </w:p>
+    <w:p>
+      <w:pPr>
+        <w:ind w:firstLine="720"/>
+        <w:jc w:val="center"/>
+        <w:rPr>
+          <w:rFonts w:ascii="Times New Roman" w:hAnsi="Times New Roman" w:cs="Times New Roman"/>
+          <w:sz w:val="24"/>
+          <w:szCs w:val="24"/>
+          <w:lang w:val="ro-RO"/>
+        </w:rPr>
+      </w:pPr>
+    </w:p>
+    <w:p>
+      <w:pPr>
+        <w:ind w:firstLine="720"/>
+        <w:jc w:val="both"/>
+        <w:rPr>
+          <w:rFonts w:ascii="Times New Roman" w:hAnsi="Times New Roman" w:cs="Times New Roman"/>
+          <w:sz w:val="24"/>
+          <w:szCs w:val="24"/>
+          <w:lang w:val="ro-RO"/>
+        </w:rPr>
+      </w:pPr>
+      <w:r>
+        <w:rPr>
+          <w:rFonts w:ascii="Times New Roman" w:hAnsi="Times New Roman" w:cs="Times New Roman"/>
+          <w:sz w:val="24"/>
+          <w:szCs w:val="24"/>
+          <w:lang w:val="ro-RO"/>
+        </w:rPr>
+        <w:t>Content</w:t>
+      </w:r>
+    </w:p>
+    <w:p>
+      <w:pPr>
+        <w:ind w:firstLine="720"/>
+        <w:jc w:val="center"/>
+        <w:rPr>
+          <w:rFonts w:ascii="Times New Roman" w:hAnsi="Times New Roman" w:cs="Times New Roman"/>
+          <w:sz w:val="24"/>
+          <w:szCs w:val="24"/>
+          <w:lang w:val="ro-RO"/>
+        </w:rPr>
+      </w:pPr>
+    </w:p>
+    <w:p>
+      <w:pPr>
+        <w:ind w:firstLine="720"/>
+        <w:jc w:val="center"/>
+        <w:rPr>
+          <w:rFonts w:ascii="Times New Roman" w:hAnsi="Times New Roman" w:cs="Times New Roman"/>
+          <w:b/>
+          <w:sz w:val="24"/>
+          <w:szCs w:val="24"/>
+          <w:u w:val="single"/>
+          <w:lang w:val="ro-RO"/>
+        </w:rPr>
+      </w:pPr>
+      <w:r>
+        <w:rPr>
+          <w:rFonts w:ascii="Times New Roman" w:hAnsi="Times New Roman" w:cs="Times New Roman"/>
+          <w:b/>
+          <w:sz w:val="24"/>
+          <w:szCs w:val="24"/>
+          <w:u w:val="single"/>
+          <w:lang w:val="ro-RO"/>
+        </w:rPr>
+        <w:t>Baze de date cu MySQL si SQLite</w:t>
+      </w:r>
+    </w:p>
+    <w:p>
+      <w:pPr>
+        <w:ind w:firstLine="720"/>
+        <w:jc w:val="center"/>
+        <w:rPr>
+          <w:rFonts w:ascii="Times New Roman" w:hAnsi="Times New Roman" w:cs="Times New Roman"/>
+          <w:b/>
+          <w:sz w:val="24"/>
+          <w:szCs w:val="24"/>
+          <w:u w:val="single"/>
+          <w:lang w:val="ro-RO"/>
+        </w:rPr>
+      </w:pPr>
+    </w:p>
+    <w:p>
+      <w:pPr>
+        <w:ind w:firstLine="720"/>
+        <w:jc w:val="both"/>
+        <w:rPr>
+          <w:rFonts w:ascii="Times New Roman" w:hAnsi="Times New Roman" w:cs="Times New Roman"/>
+          <w:sz w:val="24"/>
+          <w:szCs w:val="24"/>
+          <w:lang w:val="ro-RO"/>
+        </w:rPr>
+      </w:pPr>
+      <w:r>
+        <w:rPr>
+          <w:rFonts w:ascii="Times New Roman" w:hAnsi="Times New Roman" w:cs="Times New Roman"/>
+          <w:sz w:val="24"/>
+          <w:szCs w:val="24"/>
+          <w:lang w:val="ro-RO"/>
+        </w:rPr>
+        <w:t>Content</w:t>
+      </w:r>
+    </w:p>
+    <w:p>
+      <w:pPr>
+        <w:ind w:firstLine="720"/>
+        <w:jc w:val="both"/>
+        <w:rPr>
+          <w:rFonts w:ascii="Times New Roman" w:hAnsi="Times New Roman" w:cs="Times New Roman"/>
+          <w:sz w:val="24"/>
+          <w:szCs w:val="24"/>
+          <w:lang w:val="ro-RO"/>
+        </w:rPr>
+      </w:pPr>
+    </w:p>
+    <w:p>
+      <w:pPr>
+        <w:ind w:firstLine="720"/>
+        <w:jc w:val="center"/>
+        <w:rPr>
+          <w:rFonts w:ascii="Times New Roman" w:hAnsi="Times New Roman" w:cs="Times New Roman"/>
+          <w:b/>
+          <w:sz w:val="24"/>
+          <w:szCs w:val="24"/>
+          <w:u w:val="single"/>
+          <w:lang w:val="ro-RO"/>
+        </w:rPr>
+      </w:pPr>
+      <w:r>
+        <w:rPr>
+          <w:rFonts w:ascii="Times New Roman" w:hAnsi="Times New Roman" w:cs="Times New Roman"/>
+          <w:b/>
+          <w:sz w:val="24"/>
+          <w:szCs w:val="24"/>
+          <w:u w:val="single"/>
+          <w:lang w:val="ro-RO"/>
+        </w:rPr>
+        <w:t>Raspbian OS</w:t>
+      </w:r>
+      <w:r>
+        <w:rPr>
+          <w:rFonts w:ascii="Times New Roman" w:hAnsi="Times New Roman" w:cs="Times New Roman"/>
+          <w:b/>
+          <w:sz w:val="24"/>
+          <w:szCs w:val="24"/>
+          <w:u w:val="single"/>
+          <w:lang w:val="ro-RO"/>
+        </w:rPr>
+        <w:t xml:space="preserve"> si programare in distributie embedded de Linux</w:t>
+      </w:r>
+    </w:p>
+    <w:p>
+      <w:pPr>
+        <w:ind w:firstLine="720"/>
+        <w:jc w:val="center"/>
+        <w:rPr>
+          <w:rFonts w:ascii="Times New Roman" w:hAnsi="Times New Roman" w:cs="Times New Roman"/>
+          <w:b/>
+          <w:sz w:val="24"/>
+          <w:szCs w:val="24"/>
+          <w:u w:val="single"/>
+          <w:lang w:val="ro-RO"/>
+        </w:rPr>
+      </w:pPr>
+    </w:p>
+    <w:p>
+      <w:pPr>
+        <w:ind w:firstLine="720"/>
+        <w:jc w:val="both"/>
+        <w:rPr>
+          <w:rFonts w:ascii="Times New Roman" w:hAnsi="Times New Roman" w:cs="Times New Roman"/>
+          <w:sz w:val="24"/>
+          <w:szCs w:val="24"/>
+          <w:lang w:val="ro-RO"/>
+        </w:rPr>
+      </w:pPr>
+      <w:r>
+        <w:rPr>
+          <w:rFonts w:ascii="Times New Roman" w:hAnsi="Times New Roman" w:cs="Times New Roman"/>
+          <w:sz w:val="24"/>
+          <w:szCs w:val="24"/>
+          <w:lang w:val="ro-RO"/>
+        </w:rPr>
+        <w:t>Content</w:t>
+      </w:r>
+    </w:p>
+    <w:p>
+      <w:pPr>
+        <w:ind w:firstLine="720"/>
+        <w:jc w:val="both"/>
+        <w:rPr>
+          <w:rFonts w:ascii="Times New Roman" w:hAnsi="Times New Roman" w:cs="Times New Roman"/>
+          <w:sz w:val="24"/>
+          <w:szCs w:val="24"/>
+          <w:lang w:val="ro-RO"/>
+        </w:rPr>
+      </w:pPr>
+    </w:p>
+    <w:p>
+      <w:pPr>
+        <w:ind w:firstLine="720"/>
+        <w:jc w:val="center"/>
+        <w:rPr>
+          <w:rFonts w:ascii="Times New Roman" w:hAnsi="Times New Roman" w:cs="Times New Roman"/>
+          <w:b/>
+          <w:sz w:val="24"/>
+          <w:szCs w:val="24"/>
+          <w:u w:val="single"/>
+          <w:lang w:val="ro-RO"/>
+        </w:rPr>
+      </w:pPr>
+      <w:r>
+        <w:rPr>
+          <w:rFonts w:ascii="Times New Roman" w:hAnsi="Times New Roman" w:cs="Times New Roman"/>
+          <w:b/>
+          <w:sz w:val="24"/>
+          <w:szCs w:val="24"/>
+          <w:u w:val="single"/>
+          <w:lang w:val="ro-RO"/>
+        </w:rPr>
+        <w:t>Internet of Things</w:t>
+      </w:r>
+    </w:p>
+    <w:p>
+      <w:pPr>
+        <w:ind w:firstLine="720"/>
+        <w:jc w:val="center"/>
+        <w:rPr>
+          <w:rFonts w:ascii="Times New Roman" w:hAnsi="Times New Roman" w:cs="Times New Roman"/>
+          <w:b/>
+          <w:sz w:val="24"/>
+          <w:szCs w:val="24"/>
+          <w:u w:val="single"/>
+          <w:lang w:val="ro-RO"/>
+        </w:rPr>
+      </w:pPr>
+    </w:p>
+    <w:p>
+      <w:pPr>
+        <w:ind w:firstLine="720"/>
+        <w:jc w:val="both"/>
+        <w:rPr>
+          <w:rFonts w:ascii="Times New Roman" w:hAnsi="Times New Roman" w:cs="Times New Roman"/>
+          <w:sz w:val="24"/>
+          <w:szCs w:val="24"/>
+          <w:lang w:val="ro-RO"/>
+        </w:rPr>
+      </w:pPr>
+      <w:r>
+        <w:rPr>
+          <w:rFonts w:ascii="Times New Roman" w:hAnsi="Times New Roman" w:cs="Times New Roman"/>
+          <w:sz w:val="24"/>
+          <w:szCs w:val="24"/>
+          <w:lang w:val="ro-RO"/>
+        </w:rPr>
+        <w:t>Content</w:t>
+      </w:r>
+    </w:p>
+    <w:p>
+      <w:pPr>
+        <w:ind w:firstLine="720"/>
+        <w:jc w:val="both"/>
+        <w:rPr>
+          <w:rFonts w:ascii="Times New Roman" w:hAnsi="Times New Roman" w:cs="Times New Roman"/>
+          <w:sz w:val="24"/>
+          <w:szCs w:val="24"/>
+          <w:lang w:val="ro-RO"/>
+        </w:rPr>
+      </w:pPr>
+    </w:p>
+    <w:p>
+      <w:pPr>
+        <w:ind w:firstLine="720"/>
+        <w:jc w:val="center"/>
+        <w:rPr>
+          <w:rFonts w:ascii="Times New Roman" w:hAnsi="Times New Roman" w:cs="Times New Roman"/>
+          <w:b/>
+          <w:sz w:val="24"/>
+          <w:szCs w:val="24"/>
+          <w:u w:val="single"/>
+          <w:lang w:val="ro-RO"/>
+        </w:rPr>
+      </w:pPr>
+      <w:r>
+        <w:rPr>
+          <w:rFonts w:ascii="Times New Roman" w:hAnsi="Times New Roman" w:cs="Times New Roman"/>
+          <w:b/>
+          <w:sz w:val="24"/>
+          <w:szCs w:val="24"/>
+          <w:u w:val="single"/>
+          <w:lang w:val="ro-RO"/>
+        </w:rPr>
+        <w:t>Asistenti Virtuali</w:t>
+      </w:r>
+    </w:p>
+    <w:p>
+      <w:pPr>
+        <w:ind w:firstLine="720"/>
+        <w:jc w:val="center"/>
+        <w:rPr>
+          <w:rFonts w:ascii="Times New Roman" w:hAnsi="Times New Roman" w:cs="Times New Roman"/>
+          <w:b/>
+          <w:sz w:val="24"/>
+          <w:szCs w:val="24"/>
+          <w:u w:val="single"/>
+          <w:lang w:val="ro-RO"/>
+        </w:rPr>
+      </w:pPr>
+    </w:p>
+    <w:p>
+      <w:pPr>
+        <w:ind w:firstLine="720"/>
+        <w:jc w:val="both"/>
+        <w:rPr>
+          <w:rFonts w:ascii="Times New Roman" w:hAnsi="Times New Roman" w:cs="Times New Roman"/>
+          <w:sz w:val="24"/>
+          <w:szCs w:val="24"/>
+          <w:lang w:val="ro-RO"/>
+        </w:rPr>
+      </w:pPr>
+      <w:r>
+        <w:rPr>
+          <w:rFonts w:ascii="Times New Roman" w:hAnsi="Times New Roman" w:cs="Times New Roman"/>
+          <w:sz w:val="24"/>
+          <w:szCs w:val="24"/>
+          <w:lang w:val="ro-RO"/>
+        </w:rPr>
+        <w:t>Content</w:t>
+      </w:r>
+    </w:p>
+    <w:p>
+      <w:pPr>
+        <w:ind w:firstLine="720"/>
+        <w:jc w:val="both"/>
+        <w:rPr>
+          <w:rFonts w:ascii="Times New Roman" w:hAnsi="Times New Roman" w:cs="Times New Roman"/>
+          <w:sz w:val="24"/>
+          <w:szCs w:val="24"/>
+          <w:lang w:val="ro-RO"/>
+        </w:rPr>
+      </w:pPr>
+    </w:p>
+    <w:p>
+      <w:pPr>
+        <w:ind w:firstLine="720"/>
+        <w:jc w:val="both"/>
+        <w:rPr>
+          <w:rFonts w:ascii="Times New Roman" w:hAnsi="Times New Roman" w:cs="Times New Roman"/>
+          <w:sz w:val="24"/>
+          <w:szCs w:val="24"/>
+          <w:lang w:val="ro-RO"/>
+        </w:rPr>
+      </w:pPr>
+    </w:p>
+    <w:p>
+      <w:pPr>
+        <w:ind w:firstLine="720"/>
+        <w:jc w:val="both"/>
+        <w:rPr>
+          <w:rFonts w:ascii="Times New Roman" w:hAnsi="Times New Roman" w:cs="Times New Roman"/>
+          <w:sz w:val="24"/>
+          <w:szCs w:val="24"/>
+          <w:lang w:val="ro-RO"/>
+        </w:rPr>
+      </w:pPr>
+    </w:p>
+    <w:p>
+      <w:pPr>
+        <w:ind w:firstLine="720"/>
+        <w:jc w:val="both"/>
+        <w:rPr>
+          <w:rFonts w:ascii="Times New Roman" w:hAnsi="Times New Roman" w:cs="Times New Roman"/>
+          <w:sz w:val="24"/>
+          <w:szCs w:val="24"/>
+          <w:lang w:val="ro-RO"/>
+        </w:rPr>
+      </w:pPr>
+    </w:p>
+    <w:p>
+      <w:pPr>
+        <w:ind w:firstLine="720"/>
+        <w:jc w:val="both"/>
+        <w:rPr>
+          <w:rFonts w:ascii="Times New Roman" w:hAnsi="Times New Roman" w:cs="Times New Roman"/>
+          <w:sz w:val="24"/>
+          <w:szCs w:val="24"/>
+          <w:lang w:val="ro-RO"/>
+        </w:rPr>
+      </w:pPr>
+    </w:p>
+    <w:p>
+      <w:pPr>
+        <w:ind w:firstLine="720"/>
+        <w:jc w:val="center"/>
+        <w:rPr>
+          <w:rFonts w:ascii="Times New Roman" w:hAnsi="Times New Roman" w:cs="Times New Roman"/>
+          <w:b/>
+          <w:sz w:val="24"/>
+          <w:szCs w:val="24"/>
+          <w:u w:val="single"/>
+          <w:lang w:val="ro-RO"/>
+        </w:rPr>
+      </w:pPr>
+      <w:r>
+        <w:rPr>
+          <w:rFonts w:ascii="Times New Roman" w:hAnsi="Times New Roman" w:cs="Times New Roman"/>
+          <w:b/>
+          <w:sz w:val="24"/>
+          <w:szCs w:val="24"/>
+          <w:u w:val="single"/>
+          <w:lang w:val="ro-RO"/>
+        </w:rPr>
+        <w:lastRenderedPageBreak/>
+        <w:t>2. Arhitectura Aplicatiei</w:t>
+      </w:r>
+    </w:p>
+    <w:p>
+      <w:pPr>
+        <w:ind w:firstLine="720"/>
+        <w:jc w:val="center"/>
+        <w:rPr>
+          <w:rFonts w:ascii="Times New Roman" w:hAnsi="Times New Roman" w:cs="Times New Roman"/>
+          <w:sz w:val="24"/>
+          <w:szCs w:val="24"/>
+          <w:lang w:val="ro-RO"/>
         </w:rPr>
       </w:pPr>
       <w:bookmarkStart w:id="0" w:name="_GoBack"/>
@@ -21,6 +857,311 @@
     </w:sectPr>
   </w:body>
 </w:document>
+</file>
+
+<file path=word/numbering.xml><?xml version="1.0" encoding="utf-8"?>
+<w:numbering xmlns:wpc="http://schemas.microsoft.com/office/word/2010/wordprocessingCanvas" xmlns:cx="http://schemas.microsoft.com/office/drawing/2014/chartex" xmlns:cx1="http://schemas.microsoft.com/office/drawing/2015/9/8/chartex" xmlns:cx2="http://schemas.microsoft.com/office/drawing/2015/10/21/chartex" xmlns:cx3="http://schemas.microsoft.com/office/drawing/2016/5/9/chartex" xmlns:cx4="http://schemas.microsoft.com/office/drawing/2016/5/10/chartex" xmlns:cx5="http://schemas.microsoft.com/office/drawing/2016/5/11/chartex" xmlns:mc="http://schemas.openxmlformats.org/markup-compatibility/2006" xmlns:o="urn:schemas-microsoft-com:office:office" xmlns:r="http://schemas.openxmlformats.org/officeDocument/2006/relationships" xmlns:m="http://schemas.openxmlformats.org/officeDocument/2006/math" xmlns:v="urn:schemas-microsoft-com:vml" xmlns:wp14="http://schemas.microsoft.com/office/word/2010/wordprocessingDrawing" xmlns:wp="http://schemas.openxmlformats.org/drawingml/2006/wordprocessingDrawing" xmlns:w10="urn:schemas-microsoft-com:office:word" xmlns:w="http://schemas.openxmlformats.org/wordprocessingml/2006/main" xmlns:w14="http://schemas.microsoft.com/office/word/2010/wordml" xmlns:w15="http://schemas.microsoft.com/office/word/2012/wordml" xmlns:w16se="http://schemas.microsoft.com/office/word/2015/wordml/symex" xmlns:wpg="http://schemas.microsoft.com/office/word/2010/wordprocessingGroup" xmlns:wpi="http://schemas.microsoft.com/office/word/2010/wordprocessingInk" xmlns:wne="http://schemas.microsoft.com/office/word/2006/wordml" xmlns:wps="http://schemas.microsoft.com/office/word/2010/wordprocessingShape" mc:Ignorable="w14 w15 w16se wp14">
+  <w:abstractNum w:abstractNumId="0" w15:restartNumberingAfterBreak="0">
+    <w:nsid w:val="4A1A0DBF"/>
+    <w:multiLevelType w:val="hybridMultilevel"/>
+    <w:tmpl w:val="7E421444"/>
+    <w:lvl w:ilvl="0" w:tplc="2FC61C3C">
+      <w:start w:val="1"/>
+      <w:numFmt w:val="decimal"/>
+      <w:lvlText w:val="%1."/>
+      <w:lvlJc w:val="left"/>
+      <w:pPr>
+        <w:ind w:left="1080" w:hanging="360"/>
+      </w:pPr>
+      <w:rPr>
+        <w:rFonts w:hint="default"/>
+      </w:rPr>
+    </w:lvl>
+    <w:lvl w:ilvl="1" w:tplc="04090019" w:tentative="1">
+      <w:start w:val="1"/>
+      <w:numFmt w:val="lowerLetter"/>
+      <w:lvlText w:val="%2."/>
+      <w:lvlJc w:val="left"/>
+      <w:pPr>
+        <w:ind w:left="1800" w:hanging="360"/>
+      </w:pPr>
+    </w:lvl>
+    <w:lvl w:ilvl="2" w:tplc="0409001B" w:tentative="1">
+      <w:start w:val="1"/>
+      <w:numFmt w:val="lowerRoman"/>
+      <w:lvlText w:val="%3."/>
+      <w:lvlJc w:val="right"/>
+      <w:pPr>
+        <w:ind w:left="2520" w:hanging="180"/>
+      </w:pPr>
+    </w:lvl>
+    <w:lvl w:ilvl="3" w:tplc="0409000F" w:tentative="1">
+      <w:start w:val="1"/>
+      <w:numFmt w:val="decimal"/>
+      <w:lvlText w:val="%4."/>
+      <w:lvlJc w:val="left"/>
+      <w:pPr>
+        <w:ind w:left="3240" w:hanging="360"/>
+      </w:pPr>
+    </w:lvl>
+    <w:lvl w:ilvl="4" w:tplc="04090019" w:tentative="1">
+      <w:start w:val="1"/>
+      <w:numFmt w:val="lowerLetter"/>
+      <w:lvlText w:val="%5."/>
+      <w:lvlJc w:val="left"/>
+      <w:pPr>
+        <w:ind w:left="3960" w:hanging="360"/>
+      </w:pPr>
+    </w:lvl>
+    <w:lvl w:ilvl="5" w:tplc="0409001B" w:tentative="1">
+      <w:start w:val="1"/>
+      <w:numFmt w:val="lowerRoman"/>
+      <w:lvlText w:val="%6."/>
+      <w:lvlJc w:val="right"/>
+      <w:pPr>
+        <w:ind w:left="4680" w:hanging="180"/>
+      </w:pPr>
+    </w:lvl>
+    <w:lvl w:ilvl="6" w:tplc="0409000F" w:tentative="1">
+      <w:start w:val="1"/>
+      <w:numFmt w:val="decimal"/>
+      <w:lvlText w:val="%7."/>
+      <w:lvlJc w:val="left"/>
+      <w:pPr>
+        <w:ind w:left="5400" w:hanging="360"/>
+      </w:pPr>
+    </w:lvl>
+    <w:lvl w:ilvl="7" w:tplc="04090019" w:tentative="1">
+      <w:start w:val="1"/>
+      <w:numFmt w:val="lowerLetter"/>
+      <w:lvlText w:val="%8."/>
+      <w:lvlJc w:val="left"/>
+      <w:pPr>
+        <w:ind w:left="6120" w:hanging="360"/>
+      </w:pPr>
+    </w:lvl>
+    <w:lvl w:ilvl="8" w:tplc="0409001B" w:tentative="1">
+      <w:start w:val="1"/>
+      <w:numFmt w:val="lowerRoman"/>
+      <w:lvlText w:val="%9."/>
+      <w:lvlJc w:val="right"/>
+      <w:pPr>
+        <w:ind w:left="6840" w:hanging="180"/>
+      </w:pPr>
+    </w:lvl>
+  </w:abstractNum>
+  <w:abstractNum w:abstractNumId="1" w15:restartNumberingAfterBreak="0">
+    <w:nsid w:val="60752A4C"/>
+    <w:multiLevelType w:val="multilevel"/>
+    <w:tmpl w:val="ACAA75FC"/>
+    <w:lvl w:ilvl="0">
+      <w:start w:val="1"/>
+      <w:numFmt w:val="decimal"/>
+      <w:lvlText w:val="%1"/>
+      <w:lvlJc w:val="left"/>
+      <w:pPr>
+        <w:ind w:left="360" w:hanging="360"/>
+      </w:pPr>
+      <w:rPr>
+        <w:rFonts w:hint="default"/>
+      </w:rPr>
+    </w:lvl>
+    <w:lvl w:ilvl="1">
+      <w:start w:val="1"/>
+      <w:numFmt w:val="decimal"/>
+      <w:lvlText w:val="%1.%2"/>
+      <w:lvlJc w:val="left"/>
+      <w:pPr>
+        <w:ind w:left="1080" w:hanging="360"/>
+      </w:pPr>
+      <w:rPr>
+        <w:rFonts w:hint="default"/>
+      </w:rPr>
+    </w:lvl>
+    <w:lvl w:ilvl="2">
+      <w:start w:val="1"/>
+      <w:numFmt w:val="decimal"/>
+      <w:lvlText w:val="%1.%2.%3"/>
+      <w:lvlJc w:val="left"/>
+      <w:pPr>
+        <w:ind w:left="2160" w:hanging="720"/>
+      </w:pPr>
+      <w:rPr>
+        <w:rFonts w:hint="default"/>
+      </w:rPr>
+    </w:lvl>
+    <w:lvl w:ilvl="3">
+      <w:start w:val="1"/>
+      <w:numFmt w:val="decimal"/>
+      <w:lvlText w:val="%1.%2.%3.%4"/>
+      <w:lvlJc w:val="left"/>
+      <w:pPr>
+        <w:ind w:left="2880" w:hanging="720"/>
+      </w:pPr>
+      <w:rPr>
+        <w:rFonts w:hint="default"/>
+      </w:rPr>
+    </w:lvl>
+    <w:lvl w:ilvl="4">
+      <w:start w:val="1"/>
+      <w:numFmt w:val="decimal"/>
+      <w:lvlText w:val="%1.%2.%3.%4.%5"/>
+      <w:lvlJc w:val="left"/>
+      <w:pPr>
+        <w:ind w:left="3960" w:hanging="1080"/>
+      </w:pPr>
+      <w:rPr>
+        <w:rFonts w:hint="default"/>
+      </w:rPr>
+    </w:lvl>
+    <w:lvl w:ilvl="5">
+      <w:start w:val="1"/>
+      <w:numFmt w:val="decimal"/>
+      <w:lvlText w:val="%1.%2.%3.%4.%5.%6"/>
+      <w:lvlJc w:val="left"/>
+      <w:pPr>
+        <w:ind w:left="4680" w:hanging="1080"/>
+      </w:pPr>
+      <w:rPr>
+        <w:rFonts w:hint="default"/>
+      </w:rPr>
+    </w:lvl>
+    <w:lvl w:ilvl="6">
+      <w:start w:val="1"/>
+      <w:numFmt w:val="decimal"/>
+      <w:lvlText w:val="%1.%2.%3.%4.%5.%6.%7"/>
+      <w:lvlJc w:val="left"/>
+      <w:pPr>
+        <w:ind w:left="5760" w:hanging="1440"/>
+      </w:pPr>
+      <w:rPr>
+        <w:rFonts w:hint="default"/>
+      </w:rPr>
+    </w:lvl>
+    <w:lvl w:ilvl="7">
+      <w:start w:val="1"/>
+      <w:numFmt w:val="decimal"/>
+      <w:lvlText w:val="%1.%2.%3.%4.%5.%6.%7.%8"/>
+      <w:lvlJc w:val="left"/>
+      <w:pPr>
+        <w:ind w:left="6480" w:hanging="1440"/>
+      </w:pPr>
+      <w:rPr>
+        <w:rFonts w:hint="default"/>
+      </w:rPr>
+    </w:lvl>
+    <w:lvl w:ilvl="8">
+      <w:start w:val="1"/>
+      <w:numFmt w:val="decimal"/>
+      <w:lvlText w:val="%1.%2.%3.%4.%5.%6.%7.%8.%9"/>
+      <w:lvlJc w:val="left"/>
+      <w:pPr>
+        <w:ind w:left="7560" w:hanging="1800"/>
+      </w:pPr>
+      <w:rPr>
+        <w:rFonts w:hint="default"/>
+      </w:rPr>
+    </w:lvl>
+  </w:abstractNum>
+  <w:abstractNum w:abstractNumId="2" w15:restartNumberingAfterBreak="0">
+    <w:nsid w:val="6F975617"/>
+    <w:multiLevelType w:val="hybridMultilevel"/>
+    <w:tmpl w:val="911A36FC"/>
+    <w:lvl w:ilvl="0" w:tplc="0409000F">
+      <w:start w:val="1"/>
+      <w:numFmt w:val="decimal"/>
+      <w:lvlText w:val="%1."/>
+      <w:lvlJc w:val="left"/>
+      <w:pPr>
+        <w:ind w:left="720" w:hanging="360"/>
+      </w:pPr>
+      <w:rPr>
+        <w:rFonts w:hint="default"/>
+      </w:rPr>
+    </w:lvl>
+    <w:lvl w:ilvl="1" w:tplc="04090019" w:tentative="1">
+      <w:start w:val="1"/>
+      <w:numFmt w:val="lowerLetter"/>
+      <w:lvlText w:val="%2."/>
+      <w:lvlJc w:val="left"/>
+      <w:pPr>
+        <w:ind w:left="1440" w:hanging="360"/>
+      </w:pPr>
+    </w:lvl>
+    <w:lvl w:ilvl="2" w:tplc="0409001B" w:tentative="1">
+      <w:start w:val="1"/>
+      <w:numFmt w:val="lowerRoman"/>
+      <w:lvlText w:val="%3."/>
+      <w:lvlJc w:val="right"/>
+      <w:pPr>
+        <w:ind w:left="2160" w:hanging="180"/>
+      </w:pPr>
+    </w:lvl>
+    <w:lvl w:ilvl="3" w:tplc="0409000F" w:tentative="1">
+      <w:start w:val="1"/>
+      <w:numFmt w:val="decimal"/>
+      <w:lvlText w:val="%4."/>
+      <w:lvlJc w:val="left"/>
+      <w:pPr>
+        <w:ind w:left="2880" w:hanging="360"/>
+      </w:pPr>
+    </w:lvl>
+    <w:lvl w:ilvl="4" w:tplc="04090019" w:tentative="1">
+      <w:start w:val="1"/>
+      <w:numFmt w:val="lowerLetter"/>
+      <w:lvlText w:val="%5."/>
+      <w:lvlJc w:val="left"/>
+      <w:pPr>
+        <w:ind w:left="3600" w:hanging="360"/>
+      </w:pPr>
+    </w:lvl>
+    <w:lvl w:ilvl="5" w:tplc="0409001B" w:tentative="1">
+      <w:start w:val="1"/>
+      <w:numFmt w:val="lowerRoman"/>
+      <w:lvlText w:val="%6."/>
+      <w:lvlJc w:val="right"/>
+      <w:pPr>
+        <w:ind w:left="4320" w:hanging="180"/>
+      </w:pPr>
+    </w:lvl>
+    <w:lvl w:ilvl="6" w:tplc="0409000F" w:tentative="1">
+      <w:start w:val="1"/>
+      <w:numFmt w:val="decimal"/>
+      <w:lvlText w:val="%7."/>
+      <w:lvlJc w:val="left"/>
+      <w:pPr>
+        <w:ind w:left="5040" w:hanging="360"/>
+      </w:pPr>
+    </w:lvl>
+    <w:lvl w:ilvl="7" w:tplc="04090019" w:tentative="1">
+      <w:start w:val="1"/>
+      <w:numFmt w:val="lowerLetter"/>
+      <w:lvlText w:val="%8."/>
+      <w:lvlJc w:val="left"/>
+      <w:pPr>
+        <w:ind w:left="5760" w:hanging="360"/>
+      </w:pPr>
+    </w:lvl>
+    <w:lvl w:ilvl="8" w:tplc="0409001B" w:tentative="1">
+      <w:start w:val="1"/>
+      <w:numFmt w:val="lowerRoman"/>
+      <w:lvlText w:val="%9."/>
+      <w:lvlJc w:val="right"/>
+      <w:pPr>
+        <w:ind w:left="6480" w:hanging="180"/>
+      </w:pPr>
+    </w:lvl>
+  </w:abstractNum>
+  <w:num w:numId="1">
+    <w:abstractNumId w:val="0"/>
+  </w:num>
+  <w:num w:numId="2">
+    <w:abstractNumId w:val="2"/>
+  </w:num>
+  <w:num w:numId="3">
+    <w:abstractNumId w:val="1"/>
+  </w:num>
+</w:numbering>
 </file>
 
 <file path=word/styles.xml><?xml version="1.0" encoding="utf-8"?>
@@ -447,6 +1588,115 @@
     <w:semiHidden/>
     <w:unhideWhenUsed/>
   </w:style>
+  <w:style w:type="paragraph" w:styleId="ListParagraph">
+    <w:name w:val="List Paragraph"/>
+    <w:basedOn w:val="Normal"/>
+    <w:uiPriority w:val="34"/>
+    <w:qFormat/>
+    <w:rsid w:val="00090960"/>
+    <w:pPr>
+      <w:ind w:left="720"/>
+      <w:contextualSpacing/>
+    </w:pPr>
+  </w:style>
+  <w:style w:type="character" w:styleId="CommentReference">
+    <w:name w:val="annotation reference"/>
+    <w:basedOn w:val="DefaultParagraphFont"/>
+    <w:uiPriority w:val="99"/>
+    <w:semiHidden/>
+    <w:unhideWhenUsed/>
+    <w:rsid w:val="001505D6"/>
+    <w:rPr>
+      <w:sz w:val="16"/>
+      <w:szCs w:val="16"/>
+    </w:rPr>
+  </w:style>
+  <w:style w:type="paragraph" w:styleId="CommentText">
+    <w:name w:val="annotation text"/>
+    <w:basedOn w:val="Normal"/>
+    <w:link w:val="CommentTextChar"/>
+    <w:uiPriority w:val="99"/>
+    <w:semiHidden/>
+    <w:unhideWhenUsed/>
+    <w:rsid w:val="001505D6"/>
+    <w:pPr>
+      <w:spacing w:line="240" w:lineRule="auto"/>
+    </w:pPr>
+    <w:rPr>
+      <w:sz w:val="20"/>
+      <w:szCs w:val="20"/>
+    </w:rPr>
+  </w:style>
+  <w:style w:type="character" w:customStyle="1" w:styleId="CommentTextChar">
+    <w:name w:val="Comment Text Char"/>
+    <w:basedOn w:val="DefaultParagraphFont"/>
+    <w:link w:val="CommentText"/>
+    <w:uiPriority w:val="99"/>
+    <w:semiHidden/>
+    <w:rsid w:val="001505D6"/>
+    <w:rPr>
+      <w:sz w:val="20"/>
+      <w:szCs w:val="20"/>
+    </w:rPr>
+  </w:style>
+  <w:style w:type="paragraph" w:styleId="CommentSubject">
+    <w:name w:val="annotation subject"/>
+    <w:basedOn w:val="CommentText"/>
+    <w:next w:val="CommentText"/>
+    <w:link w:val="CommentSubjectChar"/>
+    <w:uiPriority w:val="99"/>
+    <w:semiHidden/>
+    <w:unhideWhenUsed/>
+    <w:rsid w:val="001505D6"/>
+    <w:rPr>
+      <w:b/>
+      <w:bCs/>
+    </w:rPr>
+  </w:style>
+  <w:style w:type="character" w:customStyle="1" w:styleId="CommentSubjectChar">
+    <w:name w:val="Comment Subject Char"/>
+    <w:basedOn w:val="CommentTextChar"/>
+    <w:link w:val="CommentSubject"/>
+    <w:uiPriority w:val="99"/>
+    <w:semiHidden/>
+    <w:rsid w:val="001505D6"/>
+    <w:rPr>
+      <w:b/>
+      <w:bCs/>
+      <w:sz w:val="20"/>
+      <w:szCs w:val="20"/>
+    </w:rPr>
+  </w:style>
+  <w:style w:type="paragraph" w:styleId="BalloonText">
+    <w:name w:val="Balloon Text"/>
+    <w:basedOn w:val="Normal"/>
+    <w:link w:val="BalloonTextChar"/>
+    <w:uiPriority w:val="99"/>
+    <w:semiHidden/>
+    <w:unhideWhenUsed/>
+    <w:rsid w:val="001505D6"/>
+    <w:pPr>
+      <w:spacing w:after="0" w:line="240" w:lineRule="auto"/>
+    </w:pPr>
+    <w:rPr>
+      <w:rFonts w:ascii="Segoe UI" w:hAnsi="Segoe UI" w:cs="Segoe UI"/>
+      <w:sz w:val="18"/>
+      <w:szCs w:val="18"/>
+    </w:rPr>
+  </w:style>
+  <w:style w:type="character" w:customStyle="1" w:styleId="BalloonTextChar">
+    <w:name w:val="Balloon Text Char"/>
+    <w:basedOn w:val="DefaultParagraphFont"/>
+    <w:link w:val="BalloonText"/>
+    <w:uiPriority w:val="99"/>
+    <w:semiHidden/>
+    <w:rsid w:val="001505D6"/>
+    <w:rPr>
+      <w:rFonts w:ascii="Segoe UI" w:hAnsi="Segoe UI" w:cs="Segoe UI"/>
+      <w:sz w:val="18"/>
+      <w:szCs w:val="18"/>
+    </w:rPr>
+  </w:style>
 </w:styles>
 </file>
 

</xml_diff>